<commit_message>
Test of Randy's ability to make a change and push to GitHub.
</commit_message>
<xml_diff>
--- a/Background/ZarcFitBackground.docx
+++ b/Background/ZarcFitBackground.docx
@@ -14,6 +14,80 @@
           <w:rFonts w:ascii="Times New Roman" w:hAnsi="Times New Roman" w:cs="Times New Roman"/>
           <w:lang w:eastAsia="en-CA"/>
         </w:rPr>
+        <w:tab/>
+      </w:r>
+      <w:r>
+        <w:rPr>
+          <w:rFonts w:ascii="Times New Roman" w:hAnsi="Times New Roman" w:cs="Times New Roman"/>
+          <w:lang w:eastAsia="en-CA"/>
+        </w:rPr>
+        <w:tab/>
+      </w:r>
+      <w:r>
+        <w:rPr>
+          <w:rFonts w:ascii="Times New Roman" w:hAnsi="Times New Roman" w:cs="Times New Roman"/>
+          <w:lang w:eastAsia="en-CA"/>
+        </w:rPr>
+        <w:tab/>
+      </w:r>
+      <w:r>
+        <w:rPr>
+          <w:rFonts w:ascii="Times New Roman" w:hAnsi="Times New Roman" w:cs="Times New Roman"/>
+          <w:lang w:eastAsia="en-CA"/>
+        </w:rPr>
+        <w:tab/>
+      </w:r>
+      <w:r>
+        <w:rPr>
+          <w:rFonts w:ascii="Times New Roman" w:hAnsi="Times New Roman" w:cs="Times New Roman"/>
+          <w:lang w:eastAsia="en-CA"/>
+        </w:rPr>
+        <w:tab/>
+      </w:r>
+      <w:r>
+        <w:rPr>
+          <w:rFonts w:ascii="Times New Roman" w:hAnsi="Times New Roman" w:cs="Times New Roman"/>
+          <w:lang w:eastAsia="en-CA"/>
+        </w:rPr>
+        <w:tab/>
+      </w:r>
+      <w:r>
+        <w:rPr>
+          <w:rFonts w:ascii="Times New Roman" w:hAnsi="Times New Roman" w:cs="Times New Roman"/>
+          <w:lang w:eastAsia="en-CA"/>
+        </w:rPr>
+        <w:tab/>
+      </w:r>
+      <w:r>
+        <w:rPr>
+          <w:rFonts w:ascii="Times New Roman" w:hAnsi="Times New Roman" w:cs="Times New Roman"/>
+          <w:lang w:eastAsia="en-CA"/>
+        </w:rPr>
+        <w:tab/>
+      </w:r>
+      <w:r>
+        <w:rPr>
+          <w:rFonts w:ascii="Times New Roman" w:hAnsi="Times New Roman" w:cs="Times New Roman"/>
+          <w:lang w:eastAsia="en-CA"/>
+        </w:rPr>
+        <w:tab/>
+        <w:t>2015-11-05</w:t>
+      </w:r>
+      <w:bookmarkStart w:id="0" w:name="_GoBack"/>
+      <w:bookmarkEnd w:id="0"/>
+    </w:p>
+    <w:p>
+      <w:pPr>
+        <w:rPr>
+          <w:rFonts w:ascii="Times New Roman" w:hAnsi="Times New Roman" w:cs="Times New Roman"/>
+          <w:lang w:eastAsia="en-CA"/>
+        </w:rPr>
+      </w:pPr>
+      <w:r>
+        <w:rPr>
+          <w:rFonts w:ascii="Times New Roman" w:hAnsi="Times New Roman" w:cs="Times New Roman"/>
+          <w:lang w:eastAsia="en-CA"/>
+        </w:rPr>
         <w:t>Choose Directory and Output file (*.csv).</w:t>
       </w:r>
     </w:p>
@@ -165,35 +239,7 @@
           <w:rFonts w:ascii="Times New Roman" w:hAnsi="Times New Roman" w:cs="Times New Roman"/>
           <w:lang w:eastAsia="en-CA"/>
         </w:rPr>
-        <w:t xml:space="preserve">, </w:t>
-      </w:r>
-      <w:r>
-        <w:rPr>
-          <w:rFonts w:ascii="Times New Roman" w:hAnsi="Times New Roman" w:cs="Times New Roman"/>
-          <w:lang w:eastAsia="en-CA"/>
-        </w:rPr>
-        <w:t>Angle</w:t>
-      </w:r>
-      <w:r>
-        <w:rPr>
-          <w:rFonts w:ascii="Times New Roman" w:hAnsi="Times New Roman" w:cs="Times New Roman"/>
-          <w:lang w:eastAsia="en-CA"/>
-        </w:rPr>
-        <w:t xml:space="preserve">, </w:t>
-      </w:r>
-      <w:r>
-        <w:rPr>
-          <w:rFonts w:ascii="Times New Roman" w:hAnsi="Times New Roman" w:cs="Times New Roman"/>
-          <w:lang w:eastAsia="en-CA"/>
-        </w:rPr>
-        <w:t>Real</w:t>
-      </w:r>
-      <w:r>
-        <w:rPr>
-          <w:rFonts w:ascii="Times New Roman" w:hAnsi="Times New Roman" w:cs="Times New Roman"/>
-          <w:lang w:eastAsia="en-CA"/>
-        </w:rPr>
-        <w:t xml:space="preserve">, </w:t>
+        <w:t xml:space="preserve">, Angle, Real, </w:t>
       </w:r>
       <w:proofErr w:type="spellStart"/>
       <w:r>
@@ -404,14 +450,7 @@
           <w:rFonts w:ascii="Times New Roman" w:hAnsi="Times New Roman" w:cs="Times New Roman"/>
           <w:lang w:eastAsia="en-CA"/>
         </w:rPr>
-        <w:t>[</w:t>
-      </w:r>
-      <w:r>
-        <w:rPr>
-          <w:rFonts w:ascii="Times New Roman" w:hAnsi="Times New Roman" w:cs="Times New Roman"/>
-          <w:lang w:eastAsia="en-CA"/>
-        </w:rPr>
-        <w:t>Log(</w:t>
+        <w:t>[Log(</w:t>
       </w:r>
       <w:proofErr w:type="spellStart"/>
       <w:r>
@@ -427,14 +466,7 @@
           <w:rFonts w:ascii="Times New Roman" w:hAnsi="Times New Roman" w:cs="Times New Roman"/>
           <w:lang w:eastAsia="en-CA"/>
         </w:rPr>
-        <w:t xml:space="preserve">), </w:t>
-      </w:r>
-      <w:r>
-        <w:rPr>
-          <w:rFonts w:ascii="Times New Roman" w:hAnsi="Times New Roman" w:cs="Times New Roman"/>
-          <w:lang w:eastAsia="en-CA"/>
-        </w:rPr>
-        <w:t>Log(Abs(Phase))]</w:t>
+        <w:t>), Log(Abs(Phase))]</w:t>
       </w:r>
     </w:p>
     <w:p>
@@ -576,21 +608,7 @@
           <w:rFonts w:ascii="Times New Roman" w:hAnsi="Times New Roman" w:cs="Times New Roman"/>
           <w:lang w:eastAsia="en-CA"/>
         </w:rPr>
-        <w:t>), Log(</w:t>
-      </w:r>
-      <w:r>
-        <w:rPr>
-          <w:rFonts w:ascii="Times New Roman" w:hAnsi="Times New Roman" w:cs="Times New Roman"/>
-          <w:lang w:eastAsia="en-CA"/>
-        </w:rPr>
-        <w:t>Real</w:t>
-      </w:r>
-      <w:r>
-        <w:rPr>
-          <w:rFonts w:ascii="Times New Roman" w:hAnsi="Times New Roman" w:cs="Times New Roman"/>
-          <w:lang w:eastAsia="en-CA"/>
-        </w:rPr>
-        <w:t>)] and [Log(</w:t>
+        <w:t>), Log(Real)] and [Log(</w:t>
       </w:r>
       <w:proofErr w:type="spellStart"/>
       <w:r>
@@ -751,6 +769,7 @@
           <w:noProof/>
           <w:lang w:eastAsia="en-CA"/>
         </w:rPr>
+        <w:lastRenderedPageBreak/>
         <w:drawing>
           <wp:inline distT="0" distB="0" distL="0" distR="0" wp14:anchorId="04C0FCED" wp14:editId="5E096892">
             <wp:extent cx="5943600" cy="4043045"/>
@@ -3041,14 +3060,7 @@
           <w:rFonts w:ascii="Times New Roman" w:hAnsi="Times New Roman" w:cs="Times New Roman"/>
           <w:lang w:eastAsia="en-CA"/>
         </w:rPr>
-        <w:t xml:space="preserve"> </w:t>
-      </w:r>
-      <w:r>
-        <w:rPr>
-          <w:rFonts w:ascii="Times New Roman" w:hAnsi="Times New Roman" w:cs="Times New Roman"/>
-          <w:lang w:eastAsia="en-CA"/>
-        </w:rPr>
-        <w:t>Flag “constrained” variables by multiplying value by 1E6.</w:t>
+        <w:t xml:space="preserve"> Flag “constrained” variables by multiplying value by 1E6.</w:t>
       </w:r>
       <w:r>
         <w:rPr>
@@ -3070,6 +3082,7 @@
           <w:rFonts w:ascii="Times New Roman" w:hAnsi="Times New Roman" w:cs="Times New Roman"/>
           <w:lang w:eastAsia="en-CA"/>
         </w:rPr>
+        <w:lastRenderedPageBreak/>
         <w:t xml:space="preserve">A </w:t>
       </w:r>
       <w:r>
@@ -3286,15 +3299,7 @@
           <w:color w:val="FF0000"/>
           <w:lang w:eastAsia="en-CA"/>
         </w:rPr>
-        <w:t>2</w:t>
-      </w:r>
-      <w:r>
-        <w:rPr>
-          <w:rFonts w:ascii="Times New Roman" w:hAnsi="Times New Roman" w:cs="Times New Roman"/>
-          <w:color w:val="FF0000"/>
-          <w:lang w:eastAsia="en-CA"/>
-        </w:rPr>
-        <w:t>πF</w:t>
+        <w:t>2πF</w:t>
       </w:r>
       <w:r>
         <w:rPr>
@@ -3399,16 +3404,7 @@
           <w:vertAlign w:val="superscript"/>
           <w:lang w:eastAsia="en-CA"/>
         </w:rPr>
-        <w:t>P</w:t>
-      </w:r>
-      <w:r>
-        <w:rPr>
-          <w:rFonts w:ascii="Times New Roman" w:hAnsi="Times New Roman" w:cs="Times New Roman"/>
-          <w:color w:val="FF0000"/>
-          <w:vertAlign w:val="superscript"/>
-          <w:lang w:eastAsia="en-CA"/>
-        </w:rPr>
-        <w:t>h</w:t>
+        <w:t>Ph</w:t>
       </w:r>
       <w:proofErr w:type="spellEnd"/>
       <w:r>
@@ -3771,15 +3767,7 @@
           <w:color w:val="FF0000"/>
           <w:lang w:eastAsia="en-CA"/>
         </w:rPr>
-        <w:t>C</w:t>
-      </w:r>
-      <w:r>
-        <w:rPr>
-          <w:rFonts w:ascii="Times New Roman" w:hAnsi="Times New Roman" w:cs="Times New Roman"/>
-          <w:color w:val="FF0000"/>
-          <w:lang w:eastAsia="en-CA"/>
-        </w:rPr>
-        <w:t>'</w:t>
+        <w:t>C'</w:t>
       </w:r>
       <w:r>
         <w:rPr>
@@ -3796,15 +3784,7 @@
           <w:color w:val="FF0000"/>
           <w:lang w:eastAsia="en-CA"/>
         </w:rPr>
-        <w:t xml:space="preserve"> = </w:t>
-      </w:r>
-      <w:r>
-        <w:rPr>
-          <w:rFonts w:ascii="Times New Roman" w:hAnsi="Times New Roman" w:cs="Times New Roman"/>
-          <w:color w:val="FF0000"/>
-          <w:lang w:eastAsia="en-CA"/>
-        </w:rPr>
-        <w:t>C</w:t>
+        <w:t xml:space="preserve"> = C</w:t>
       </w:r>
       <w:r>
         <w:rPr>
@@ -4050,16 +4030,7 @@
           <w:vertAlign w:val="superscript"/>
           <w:lang w:eastAsia="en-CA"/>
         </w:rPr>
-        <w:t>P</w:t>
-      </w:r>
-      <w:r>
-        <w:rPr>
-          <w:rFonts w:ascii="Times New Roman" w:hAnsi="Times New Roman" w:cs="Times New Roman"/>
-          <w:color w:val="00B050"/>
-          <w:vertAlign w:val="superscript"/>
-          <w:lang w:eastAsia="en-CA"/>
-        </w:rPr>
-        <w:t>m</w:t>
+        <w:t>Pm</w:t>
       </w:r>
       <w:proofErr w:type="spellEnd"/>
       <w:r>
@@ -4473,15 +4444,7 @@
           <w:color w:val="00B050"/>
           <w:lang w:eastAsia="en-CA"/>
         </w:rPr>
-        <w:t>C</w:t>
-      </w:r>
-      <w:r>
-        <w:rPr>
-          <w:rFonts w:ascii="Times New Roman" w:hAnsi="Times New Roman" w:cs="Times New Roman"/>
-          <w:color w:val="00B050"/>
-          <w:lang w:eastAsia="en-CA"/>
-        </w:rPr>
-        <w:t>'</w:t>
+        <w:t>C'</w:t>
       </w:r>
       <w:r>
         <w:rPr>
@@ -4498,15 +4461,7 @@
           <w:color w:val="00B050"/>
           <w:lang w:eastAsia="en-CA"/>
         </w:rPr>
-        <w:t xml:space="preserve"> = </w:t>
-      </w:r>
-      <w:r>
-        <w:rPr>
-          <w:rFonts w:ascii="Times New Roman" w:hAnsi="Times New Roman" w:cs="Times New Roman"/>
-          <w:color w:val="00B050"/>
-          <w:lang w:eastAsia="en-CA"/>
-        </w:rPr>
-        <w:t>C</w:t>
+        <w:t xml:space="preserve"> = C</w:t>
       </w:r>
       <w:r>
         <w:rPr>
@@ -4769,16 +4724,7 @@
           <w:vertAlign w:val="superscript"/>
           <w:lang w:eastAsia="en-CA"/>
         </w:rPr>
-        <w:t>P</w:t>
-      </w:r>
-      <w:r>
-        <w:rPr>
-          <w:rFonts w:ascii="Times New Roman" w:hAnsi="Times New Roman" w:cs="Times New Roman"/>
-          <w:color w:val="0070C0"/>
-          <w:vertAlign w:val="superscript"/>
-          <w:lang w:eastAsia="en-CA"/>
-        </w:rPr>
-        <w:t>l</w:t>
+        <w:t>Pl</w:t>
       </w:r>
       <w:proofErr w:type="spellEnd"/>
       <w:r>
@@ -5243,15 +5189,7 @@
           <w:color w:val="0070C0"/>
           <w:lang w:eastAsia="en-CA"/>
         </w:rPr>
-        <w:t>C</w:t>
-      </w:r>
-      <w:r>
-        <w:rPr>
-          <w:rFonts w:ascii="Times New Roman" w:hAnsi="Times New Roman" w:cs="Times New Roman"/>
-          <w:color w:val="0070C0"/>
-          <w:lang w:eastAsia="en-CA"/>
-        </w:rPr>
-        <w:t>'</w:t>
+        <w:t>C'</w:t>
       </w:r>
       <w:r>
         <w:rPr>
@@ -5268,15 +5206,7 @@
           <w:color w:val="0070C0"/>
           <w:lang w:eastAsia="en-CA"/>
         </w:rPr>
-        <w:t xml:space="preserve"> = </w:t>
-      </w:r>
-      <w:r>
-        <w:rPr>
-          <w:rFonts w:ascii="Times New Roman" w:hAnsi="Times New Roman" w:cs="Times New Roman"/>
-          <w:color w:val="0070C0"/>
-          <w:lang w:eastAsia="en-CA"/>
-        </w:rPr>
-        <w:t>C</w:t>
+        <w:t xml:space="preserve"> = C</w:t>
       </w:r>
       <w:r>
         <w:rPr>
@@ -6071,8 +6001,6 @@
           <w:lang w:eastAsia="en-CA"/>
         </w:rPr>
       </w:pPr>
-      <w:bookmarkStart w:id="0" w:name="_GoBack"/>
-      <w:bookmarkEnd w:id="0"/>
     </w:p>
     <w:sectPr>
       <w:pgSz w:w="12240" w:h="15840"/>

</xml_diff>

<commit_message>
Revert "Test of Randy's ability to make a change and push to GitHub."
This reverts commit c63ca6f401495282801b9fa0b668dc0ab06b8864.
</commit_message>
<xml_diff>
--- a/Background/ZarcFitBackground.docx
+++ b/Background/ZarcFitBackground.docx
@@ -14,80 +14,6 @@
           <w:rFonts w:ascii="Times New Roman" w:hAnsi="Times New Roman" w:cs="Times New Roman"/>
           <w:lang w:eastAsia="en-CA"/>
         </w:rPr>
-        <w:tab/>
-      </w:r>
-      <w:r>
-        <w:rPr>
-          <w:rFonts w:ascii="Times New Roman" w:hAnsi="Times New Roman" w:cs="Times New Roman"/>
-          <w:lang w:eastAsia="en-CA"/>
-        </w:rPr>
-        <w:tab/>
-      </w:r>
-      <w:r>
-        <w:rPr>
-          <w:rFonts w:ascii="Times New Roman" w:hAnsi="Times New Roman" w:cs="Times New Roman"/>
-          <w:lang w:eastAsia="en-CA"/>
-        </w:rPr>
-        <w:tab/>
-      </w:r>
-      <w:r>
-        <w:rPr>
-          <w:rFonts w:ascii="Times New Roman" w:hAnsi="Times New Roman" w:cs="Times New Roman"/>
-          <w:lang w:eastAsia="en-CA"/>
-        </w:rPr>
-        <w:tab/>
-      </w:r>
-      <w:r>
-        <w:rPr>
-          <w:rFonts w:ascii="Times New Roman" w:hAnsi="Times New Roman" w:cs="Times New Roman"/>
-          <w:lang w:eastAsia="en-CA"/>
-        </w:rPr>
-        <w:tab/>
-      </w:r>
-      <w:r>
-        <w:rPr>
-          <w:rFonts w:ascii="Times New Roman" w:hAnsi="Times New Roman" w:cs="Times New Roman"/>
-          <w:lang w:eastAsia="en-CA"/>
-        </w:rPr>
-        <w:tab/>
-      </w:r>
-      <w:r>
-        <w:rPr>
-          <w:rFonts w:ascii="Times New Roman" w:hAnsi="Times New Roman" w:cs="Times New Roman"/>
-          <w:lang w:eastAsia="en-CA"/>
-        </w:rPr>
-        <w:tab/>
-      </w:r>
-      <w:r>
-        <w:rPr>
-          <w:rFonts w:ascii="Times New Roman" w:hAnsi="Times New Roman" w:cs="Times New Roman"/>
-          <w:lang w:eastAsia="en-CA"/>
-        </w:rPr>
-        <w:tab/>
-      </w:r>
-      <w:r>
-        <w:rPr>
-          <w:rFonts w:ascii="Times New Roman" w:hAnsi="Times New Roman" w:cs="Times New Roman"/>
-          <w:lang w:eastAsia="en-CA"/>
-        </w:rPr>
-        <w:tab/>
-        <w:t>2015-11-05</w:t>
-      </w:r>
-      <w:bookmarkStart w:id="0" w:name="_GoBack"/>
-      <w:bookmarkEnd w:id="0"/>
-    </w:p>
-    <w:p>
-      <w:pPr>
-        <w:rPr>
-          <w:rFonts w:ascii="Times New Roman" w:hAnsi="Times New Roman" w:cs="Times New Roman"/>
-          <w:lang w:eastAsia="en-CA"/>
-        </w:rPr>
-      </w:pPr>
-      <w:r>
-        <w:rPr>
-          <w:rFonts w:ascii="Times New Roman" w:hAnsi="Times New Roman" w:cs="Times New Roman"/>
-          <w:lang w:eastAsia="en-CA"/>
-        </w:rPr>
         <w:t>Choose Directory and Output file (*.csv).</w:t>
       </w:r>
     </w:p>
@@ -239,7 +165,35 @@
           <w:rFonts w:ascii="Times New Roman" w:hAnsi="Times New Roman" w:cs="Times New Roman"/>
           <w:lang w:eastAsia="en-CA"/>
         </w:rPr>
-        <w:t xml:space="preserve">, Angle, Real, </w:t>
+        <w:t xml:space="preserve">, </w:t>
+      </w:r>
+      <w:r>
+        <w:rPr>
+          <w:rFonts w:ascii="Times New Roman" w:hAnsi="Times New Roman" w:cs="Times New Roman"/>
+          <w:lang w:eastAsia="en-CA"/>
+        </w:rPr>
+        <w:t>Angle</w:t>
+      </w:r>
+      <w:r>
+        <w:rPr>
+          <w:rFonts w:ascii="Times New Roman" w:hAnsi="Times New Roman" w:cs="Times New Roman"/>
+          <w:lang w:eastAsia="en-CA"/>
+        </w:rPr>
+        <w:t xml:space="preserve">, </w:t>
+      </w:r>
+      <w:r>
+        <w:rPr>
+          <w:rFonts w:ascii="Times New Roman" w:hAnsi="Times New Roman" w:cs="Times New Roman"/>
+          <w:lang w:eastAsia="en-CA"/>
+        </w:rPr>
+        <w:t>Real</w:t>
+      </w:r>
+      <w:r>
+        <w:rPr>
+          <w:rFonts w:ascii="Times New Roman" w:hAnsi="Times New Roman" w:cs="Times New Roman"/>
+          <w:lang w:eastAsia="en-CA"/>
+        </w:rPr>
+        <w:t xml:space="preserve">, </w:t>
       </w:r>
       <w:proofErr w:type="spellStart"/>
       <w:r>
@@ -450,7 +404,14 @@
           <w:rFonts w:ascii="Times New Roman" w:hAnsi="Times New Roman" w:cs="Times New Roman"/>
           <w:lang w:eastAsia="en-CA"/>
         </w:rPr>
-        <w:t>[Log(</w:t>
+        <w:t>[</w:t>
+      </w:r>
+      <w:r>
+        <w:rPr>
+          <w:rFonts w:ascii="Times New Roman" w:hAnsi="Times New Roman" w:cs="Times New Roman"/>
+          <w:lang w:eastAsia="en-CA"/>
+        </w:rPr>
+        <w:t>Log(</w:t>
       </w:r>
       <w:proofErr w:type="spellStart"/>
       <w:r>
@@ -466,7 +427,14 @@
           <w:rFonts w:ascii="Times New Roman" w:hAnsi="Times New Roman" w:cs="Times New Roman"/>
           <w:lang w:eastAsia="en-CA"/>
         </w:rPr>
-        <w:t>), Log(Abs(Phase))]</w:t>
+        <w:t xml:space="preserve">), </w:t>
+      </w:r>
+      <w:r>
+        <w:rPr>
+          <w:rFonts w:ascii="Times New Roman" w:hAnsi="Times New Roman" w:cs="Times New Roman"/>
+          <w:lang w:eastAsia="en-CA"/>
+        </w:rPr>
+        <w:t>Log(Abs(Phase))]</w:t>
       </w:r>
     </w:p>
     <w:p>
@@ -608,7 +576,21 @@
           <w:rFonts w:ascii="Times New Roman" w:hAnsi="Times New Roman" w:cs="Times New Roman"/>
           <w:lang w:eastAsia="en-CA"/>
         </w:rPr>
-        <w:t>), Log(Real)] and [Log(</w:t>
+        <w:t>), Log(</w:t>
+      </w:r>
+      <w:r>
+        <w:rPr>
+          <w:rFonts w:ascii="Times New Roman" w:hAnsi="Times New Roman" w:cs="Times New Roman"/>
+          <w:lang w:eastAsia="en-CA"/>
+        </w:rPr>
+        <w:t>Real</w:t>
+      </w:r>
+      <w:r>
+        <w:rPr>
+          <w:rFonts w:ascii="Times New Roman" w:hAnsi="Times New Roman" w:cs="Times New Roman"/>
+          <w:lang w:eastAsia="en-CA"/>
+        </w:rPr>
+        <w:t>)] and [Log(</w:t>
       </w:r>
       <w:proofErr w:type="spellStart"/>
       <w:r>
@@ -769,7 +751,6 @@
           <w:noProof/>
           <w:lang w:eastAsia="en-CA"/>
         </w:rPr>
-        <w:lastRenderedPageBreak/>
         <w:drawing>
           <wp:inline distT="0" distB="0" distL="0" distR="0" wp14:anchorId="04C0FCED" wp14:editId="5E096892">
             <wp:extent cx="5943600" cy="4043045"/>
@@ -3060,7 +3041,14 @@
           <w:rFonts w:ascii="Times New Roman" w:hAnsi="Times New Roman" w:cs="Times New Roman"/>
           <w:lang w:eastAsia="en-CA"/>
         </w:rPr>
-        <w:t xml:space="preserve"> Flag “constrained” variables by multiplying value by 1E6.</w:t>
+        <w:t xml:space="preserve"> </w:t>
+      </w:r>
+      <w:r>
+        <w:rPr>
+          <w:rFonts w:ascii="Times New Roman" w:hAnsi="Times New Roman" w:cs="Times New Roman"/>
+          <w:lang w:eastAsia="en-CA"/>
+        </w:rPr>
+        <w:t>Flag “constrained” variables by multiplying value by 1E6.</w:t>
       </w:r>
       <w:r>
         <w:rPr>
@@ -3082,7 +3070,6 @@
           <w:rFonts w:ascii="Times New Roman" w:hAnsi="Times New Roman" w:cs="Times New Roman"/>
           <w:lang w:eastAsia="en-CA"/>
         </w:rPr>
-        <w:lastRenderedPageBreak/>
         <w:t xml:space="preserve">A </w:t>
       </w:r>
       <w:r>
@@ -3299,7 +3286,15 @@
           <w:color w:val="FF0000"/>
           <w:lang w:eastAsia="en-CA"/>
         </w:rPr>
-        <w:t>2πF</w:t>
+        <w:t>2</w:t>
+      </w:r>
+      <w:r>
+        <w:rPr>
+          <w:rFonts w:ascii="Times New Roman" w:hAnsi="Times New Roman" w:cs="Times New Roman"/>
+          <w:color w:val="FF0000"/>
+          <w:lang w:eastAsia="en-CA"/>
+        </w:rPr>
+        <w:t>πF</w:t>
       </w:r>
       <w:r>
         <w:rPr>
@@ -3404,7 +3399,16 @@
           <w:vertAlign w:val="superscript"/>
           <w:lang w:eastAsia="en-CA"/>
         </w:rPr>
-        <w:t>Ph</w:t>
+        <w:t>P</w:t>
+      </w:r>
+      <w:r>
+        <w:rPr>
+          <w:rFonts w:ascii="Times New Roman" w:hAnsi="Times New Roman" w:cs="Times New Roman"/>
+          <w:color w:val="FF0000"/>
+          <w:vertAlign w:val="superscript"/>
+          <w:lang w:eastAsia="en-CA"/>
+        </w:rPr>
+        <w:t>h</w:t>
       </w:r>
       <w:proofErr w:type="spellEnd"/>
       <w:r>
@@ -3767,7 +3771,15 @@
           <w:color w:val="FF0000"/>
           <w:lang w:eastAsia="en-CA"/>
         </w:rPr>
-        <w:t>C'</w:t>
+        <w:t>C</w:t>
+      </w:r>
+      <w:r>
+        <w:rPr>
+          <w:rFonts w:ascii="Times New Roman" w:hAnsi="Times New Roman" w:cs="Times New Roman"/>
+          <w:color w:val="FF0000"/>
+          <w:lang w:eastAsia="en-CA"/>
+        </w:rPr>
+        <w:t>'</w:t>
       </w:r>
       <w:r>
         <w:rPr>
@@ -3784,7 +3796,15 @@
           <w:color w:val="FF0000"/>
           <w:lang w:eastAsia="en-CA"/>
         </w:rPr>
-        <w:t xml:space="preserve"> = C</w:t>
+        <w:t xml:space="preserve"> = </w:t>
+      </w:r>
+      <w:r>
+        <w:rPr>
+          <w:rFonts w:ascii="Times New Roman" w:hAnsi="Times New Roman" w:cs="Times New Roman"/>
+          <w:color w:val="FF0000"/>
+          <w:lang w:eastAsia="en-CA"/>
+        </w:rPr>
+        <w:t>C</w:t>
       </w:r>
       <w:r>
         <w:rPr>
@@ -4030,7 +4050,16 @@
           <w:vertAlign w:val="superscript"/>
           <w:lang w:eastAsia="en-CA"/>
         </w:rPr>
-        <w:t>Pm</w:t>
+        <w:t>P</w:t>
+      </w:r>
+      <w:r>
+        <w:rPr>
+          <w:rFonts w:ascii="Times New Roman" w:hAnsi="Times New Roman" w:cs="Times New Roman"/>
+          <w:color w:val="00B050"/>
+          <w:vertAlign w:val="superscript"/>
+          <w:lang w:eastAsia="en-CA"/>
+        </w:rPr>
+        <w:t>m</w:t>
       </w:r>
       <w:proofErr w:type="spellEnd"/>
       <w:r>
@@ -4444,7 +4473,15 @@
           <w:color w:val="00B050"/>
           <w:lang w:eastAsia="en-CA"/>
         </w:rPr>
-        <w:t>C'</w:t>
+        <w:t>C</w:t>
+      </w:r>
+      <w:r>
+        <w:rPr>
+          <w:rFonts w:ascii="Times New Roman" w:hAnsi="Times New Roman" w:cs="Times New Roman"/>
+          <w:color w:val="00B050"/>
+          <w:lang w:eastAsia="en-CA"/>
+        </w:rPr>
+        <w:t>'</w:t>
       </w:r>
       <w:r>
         <w:rPr>
@@ -4461,7 +4498,15 @@
           <w:color w:val="00B050"/>
           <w:lang w:eastAsia="en-CA"/>
         </w:rPr>
-        <w:t xml:space="preserve"> = C</w:t>
+        <w:t xml:space="preserve"> = </w:t>
+      </w:r>
+      <w:r>
+        <w:rPr>
+          <w:rFonts w:ascii="Times New Roman" w:hAnsi="Times New Roman" w:cs="Times New Roman"/>
+          <w:color w:val="00B050"/>
+          <w:lang w:eastAsia="en-CA"/>
+        </w:rPr>
+        <w:t>C</w:t>
       </w:r>
       <w:r>
         <w:rPr>
@@ -4724,7 +4769,16 @@
           <w:vertAlign w:val="superscript"/>
           <w:lang w:eastAsia="en-CA"/>
         </w:rPr>
-        <w:t>Pl</w:t>
+        <w:t>P</w:t>
+      </w:r>
+      <w:r>
+        <w:rPr>
+          <w:rFonts w:ascii="Times New Roman" w:hAnsi="Times New Roman" w:cs="Times New Roman"/>
+          <w:color w:val="0070C0"/>
+          <w:vertAlign w:val="superscript"/>
+          <w:lang w:eastAsia="en-CA"/>
+        </w:rPr>
+        <w:t>l</w:t>
       </w:r>
       <w:proofErr w:type="spellEnd"/>
       <w:r>
@@ -5189,7 +5243,15 @@
           <w:color w:val="0070C0"/>
           <w:lang w:eastAsia="en-CA"/>
         </w:rPr>
-        <w:t>C'</w:t>
+        <w:t>C</w:t>
+      </w:r>
+      <w:r>
+        <w:rPr>
+          <w:rFonts w:ascii="Times New Roman" w:hAnsi="Times New Roman" w:cs="Times New Roman"/>
+          <w:color w:val="0070C0"/>
+          <w:lang w:eastAsia="en-CA"/>
+        </w:rPr>
+        <w:t>'</w:t>
       </w:r>
       <w:r>
         <w:rPr>
@@ -5206,7 +5268,15 @@
           <w:color w:val="0070C0"/>
           <w:lang w:eastAsia="en-CA"/>
         </w:rPr>
-        <w:t xml:space="preserve"> = C</w:t>
+        <w:t xml:space="preserve"> = </w:t>
+      </w:r>
+      <w:r>
+        <w:rPr>
+          <w:rFonts w:ascii="Times New Roman" w:hAnsi="Times New Roman" w:cs="Times New Roman"/>
+          <w:color w:val="0070C0"/>
+          <w:lang w:eastAsia="en-CA"/>
+        </w:rPr>
+        <w:t>C</w:t>
       </w:r>
       <w:r>
         <w:rPr>
@@ -6001,6 +6071,8 @@
           <w:lang w:eastAsia="en-CA"/>
         </w:rPr>
       </w:pPr>
+      <w:bookmarkStart w:id="0" w:name="_GoBack"/>
+      <w:bookmarkEnd w:id="0"/>
     </w:p>
     <w:sectPr>
       <w:pgSz w:w="12240" w:h="15840"/>

</xml_diff>